<commit_message>
Stesura definitiva e presentazione
</commit_message>
<xml_diff>
--- a/Elaborato/Developing and Managing Applications on Top of the WebAssembly System Interface (WASI).docx
+++ b/Elaborato/Developing and Managing Applications on Top of the WebAssembly System Interface (WASI).docx
@@ -5697,27 +5697,7 @@
           <w:lang w:val="en-GB"/>
         </w:rPr>
         <w:lastRenderedPageBreak/>
-        <w:t xml:space="preserve">Protection ring security is a mechanism implemented by the operating system to safeguard system resources from unauthorized access. The kernel, which is the heart of the operating system, acts as a protective barrier around these resources, and is responsible for operations such as creating and opening files, and establishing network connections. User programs run outside the kernel, in a mode known as user mode, and must request access to resources via system calls. When a program needs the kernel to perform an operation on its behalf, it sends a system call, which allows the kernel to verify the user's identity and access rights before carrying out the requested operation. This ensures that programs cannot inadvertently or maliciously interfere with the resources of other programs or the </w:t>
-      </w:r>
-      <w:proofErr w:type="gramStart"/>
-      <w:r>
-        <w:rPr>
-          <w:rFonts w:ascii="Times New Roman" w:hAnsi="Times New Roman" w:cs="Times New Roman"/>
-          <w:sz w:val="24"/>
-          <w:szCs w:val="24"/>
-          <w:lang w:val="en-GB"/>
-        </w:rPr>
-        <w:t>system as a whole, thus</w:t>
-      </w:r>
-      <w:proofErr w:type="gramEnd"/>
-      <w:r>
-        <w:rPr>
-          <w:rFonts w:ascii="Times New Roman" w:hAnsi="Times New Roman" w:cs="Times New Roman"/>
-          <w:sz w:val="24"/>
-          <w:szCs w:val="24"/>
-          <w:lang w:val="en-GB"/>
-        </w:rPr>
-        <w:t xml:space="preserve"> enhancing system stability and security.</w:t>
+        <w:t>Protection ring security is a mechanism implemented by the operating system to safeguard system resources from unauthorized access. The kernel, which is the heart of the operating system, acts as a protective barrier around these resources, and is responsible for operations such as creating and opening files, and establishing network connections. User programs run outside the kernel, in a mode known as user mode, and must request access to resources via system calls. When a program needs the kernel to perform an operation on its behalf, it sends a system call, which allows the kernel to verify the user's identity and access rights before carrying out the requested operation. This ensures that programs cannot inadvertently or maliciously interfere with the resources of other programs or the system as a whole, thus enhancing system stability and security.</w:t>
       </w:r>
       <w:r>
         <w:rPr>
@@ -5791,45 +5771,14 @@
           <w:lang w:val="en-GB"/>
         </w:rPr>
       </w:pPr>
-      <w:proofErr w:type="gramStart"/>
-      <w:r>
-        <w:rPr>
-          <w:rFonts w:ascii="Times New Roman" w:hAnsi="Times New Roman" w:cs="Times New Roman"/>
-          <w:sz w:val="24"/>
-          <w:szCs w:val="24"/>
-          <w:lang w:val="en-GB"/>
-        </w:rPr>
-        <w:t>The majority of</w:t>
-      </w:r>
-      <w:proofErr w:type="gramEnd"/>
-      <w:r>
-        <w:rPr>
-          <w:rFonts w:ascii="Times New Roman" w:hAnsi="Times New Roman" w:cs="Times New Roman"/>
-          <w:sz w:val="24"/>
-          <w:szCs w:val="24"/>
-          <w:lang w:val="en-GB"/>
-        </w:rPr>
-        <w:t xml:space="preserve"> programming languages offer a standard library that allows programmers to use a uniform interface without being aware of the targeted system. During the compilation process, the toolchain selects the appropriate implementation of the interface based on the system being targeted. This implementation utilizes functions from the operating system's API, making it specific to that </w:t>
-      </w:r>
-      <w:proofErr w:type="gramStart"/>
-      <w:r>
-        <w:rPr>
-          <w:rFonts w:ascii="Times New Roman" w:hAnsi="Times New Roman" w:cs="Times New Roman"/>
-          <w:sz w:val="24"/>
-          <w:szCs w:val="24"/>
-          <w:lang w:val="en-GB"/>
-        </w:rPr>
-        <w:t>particular system</w:t>
-      </w:r>
-      <w:proofErr w:type="gramEnd"/>
-      <w:r>
-        <w:rPr>
-          <w:rFonts w:ascii="Times New Roman" w:hAnsi="Times New Roman" w:cs="Times New Roman"/>
-          <w:sz w:val="24"/>
-          <w:szCs w:val="24"/>
-          <w:lang w:val="en-GB"/>
-        </w:rPr>
-        <w:t>. This is where the system interface plays a role. As an example, when printf is compiled for a Windows machine, it utilizes the Windows API to interact with the machine.</w:t>
+      <w:r>
+        <w:rPr>
+          <w:rFonts w:ascii="Times New Roman" w:hAnsi="Times New Roman" w:cs="Times New Roman"/>
+          <w:sz w:val="24"/>
+          <w:szCs w:val="24"/>
+          <w:lang w:val="en-GB"/>
+        </w:rPr>
+        <w:t>The majority of programming languages offer a standard library that allows programmers to use a uniform interface without being aware of the targeted system. During the compilation process, the toolchain selects the appropriate implementation of the interface based on the system being targeted. This implementation utilizes functions from the operating system's API, making it specific to that particular system. This is where the system interface plays a role. As an example, when printf is compiled for a Windows machine, it utilizes the Windows API to interact with the machine.</w:t>
       </w:r>
       <w:r>
         <w:rPr>
@@ -5905,27 +5854,7 @@
           <w:szCs w:val="24"/>
           <w:lang w:val="en-GB"/>
         </w:rPr>
-        <w:t xml:space="preserve">When compiling code to WebAssembly, it's not possible to know which specific operating system the code will run on. Therefore, a WebAssembly implementation of a standard library cannot rely on any </w:t>
-      </w:r>
-      <w:proofErr w:type="gramStart"/>
-      <w:r>
-        <w:rPr>
-          <w:rFonts w:ascii="Times New Roman" w:hAnsi="Times New Roman" w:cs="Times New Roman"/>
-          <w:sz w:val="24"/>
-          <w:szCs w:val="24"/>
-          <w:lang w:val="en-GB"/>
-        </w:rPr>
-        <w:t>particular operating</w:t>
-      </w:r>
-      <w:proofErr w:type="gramEnd"/>
-      <w:r>
-        <w:rPr>
-          <w:rFonts w:ascii="Times New Roman" w:hAnsi="Times New Roman" w:cs="Times New Roman"/>
-          <w:sz w:val="24"/>
-          <w:szCs w:val="24"/>
-          <w:lang w:val="en-GB"/>
-        </w:rPr>
-        <w:t xml:space="preserve"> system's system interface. Instead, WebAssembly </w:t>
+        <w:t xml:space="preserve">When compiling code to WebAssembly, it's not possible to know which specific operating system the code will run on. Therefore, a WebAssembly implementation of a standard library cannot rely on any particular operating system's system interface. Instead, WebAssembly </w:t>
       </w:r>
       <w:r>
         <w:rPr>
@@ -6624,27 +6553,7 @@
           <w:szCs w:val="24"/>
           <w:lang w:val="en-US"/>
         </w:rPr>
-        <w:t xml:space="preserve">Handles are represented as values of reference type, which are inherently unforgeable in WebAssembly. This means that they can be used to represent handles directly. However, some programming languages such as C, C++, and Rust primarily operate within linear memory and do not have a straightforward way to use references in normal code. Even if references become usable, it may not always be practical to use them without annotations. In such cases, references are stored in a table called a c-list, with integer indices into the table serving to identify resources that can be easily passed around or stored in memory. These indices are sometimes referred to as file descriptors, as they are </w:t>
-      </w:r>
-      <w:proofErr w:type="gramStart"/>
-      <w:r>
-        <w:rPr>
-          <w:rFonts w:ascii="Times New Roman" w:hAnsi="Times New Roman" w:cs="Times New Roman"/>
-          <w:sz w:val="24"/>
-          <w:szCs w:val="24"/>
-          <w:lang w:val="en-US"/>
-        </w:rPr>
-        <w:t>similar to</w:t>
-      </w:r>
-      <w:proofErr w:type="gramEnd"/>
-      <w:r>
-        <w:rPr>
-          <w:rFonts w:ascii="Times New Roman" w:hAnsi="Times New Roman" w:cs="Times New Roman"/>
-          <w:sz w:val="24"/>
-          <w:szCs w:val="24"/>
-          <w:lang w:val="en-US"/>
-        </w:rPr>
-        <w:t xml:space="preserve"> what POSIX uses that term for. Fortunately, there are tools available to simplify this process.</w:t>
+        <w:t>Handles are represented as values of reference type, which are inherently unforgeable in WebAssembly. This means that they can be used to represent handles directly. However, some programming languages such as C, C++, and Rust primarily operate within linear memory and do not have a straightforward way to use references in normal code. Even if references become usable, it may not always be practical to use them without annotations. In such cases, references are stored in a table called a c-list, with integer indices into the table serving to identify resources that can be easily passed around or stored in memory. These indices are sometimes referred to as file descriptors, as they are similar to what POSIX uses that term for. Fortunately, there are tools available to simplify this process.</w:t>
       </w:r>
       <w:r>
         <w:rPr>
@@ -7055,27 +6964,7 @@
           <w:szCs w:val="24"/>
           <w:lang w:val="en-US"/>
         </w:rPr>
-        <w:t xml:space="preserve">Taking a detailed look at the file system is a worthwhile exercise as it is not shared among different modules. Instead of the host providing the file system, a compatibility layer is </w:t>
-      </w:r>
-      <w:proofErr w:type="gramStart"/>
-      <w:r>
-        <w:rPr>
-          <w:rFonts w:ascii="Times New Roman" w:hAnsi="Times New Roman" w:cs="Times New Roman"/>
-          <w:sz w:val="24"/>
-          <w:szCs w:val="24"/>
-          <w:lang w:val="en-US"/>
-        </w:rPr>
-        <w:t>used</w:t>
-      </w:r>
-      <w:proofErr w:type="gramEnd"/>
-      <w:r>
-        <w:rPr>
-          <w:rFonts w:ascii="Times New Roman" w:hAnsi="Times New Roman" w:cs="Times New Roman"/>
-          <w:sz w:val="24"/>
-          <w:szCs w:val="24"/>
-          <w:lang w:val="en-US"/>
-        </w:rPr>
-        <w:t xml:space="preserve"> and the module virtualizes its own file system. The files to be accessed are stored in the linear memory of the wasm module, which eliminates the global shared mutable state problem that the traditional file system introduces.</w:t>
+        <w:t>Taking a detailed look at the file system is a worthwhile exercise as it is not shared among different modules. Instead of the host providing the file system, a compatibility layer is used and the module virtualizes its own file system. The files to be accessed are stored in the linear memory of the wasm module, which eliminates the global shared mutable state problem that the traditional file system introduces.</w:t>
       </w:r>
     </w:p>
     <w:p>
@@ -7181,27 +7070,7 @@
           <w:szCs w:val="24"/>
           <w:lang w:val="en-US"/>
         </w:rPr>
-        <w:t xml:space="preserve">As previously mentioned, WASI is a relatively new technology and is still undergoing development. As a result, certain features such as file locking, file change monitoring, scalable </w:t>
-      </w:r>
-      <w:proofErr w:type="gramStart"/>
-      <w:r>
-        <w:rPr>
-          <w:rFonts w:ascii="Times New Roman" w:hAnsi="Times New Roman" w:cs="Times New Roman"/>
-          <w:sz w:val="24"/>
-          <w:szCs w:val="24"/>
-          <w:lang w:val="en-US"/>
-        </w:rPr>
-        <w:t>event-based</w:t>
-      </w:r>
-      <w:proofErr w:type="gramEnd"/>
-      <w:r>
-        <w:rPr>
-          <w:rFonts w:ascii="Times New Roman" w:hAnsi="Times New Roman" w:cs="Times New Roman"/>
-          <w:sz w:val="24"/>
-          <w:szCs w:val="24"/>
-          <w:lang w:val="en-US"/>
-        </w:rPr>
-        <w:t xml:space="preserve"> I/O, and crash recovery are not yet available. Networking is also a critical area of concern for WASI, with only a few primitives currently available including sock_recv(), sock_send(), sock_close(), poll_oneoff(), and more recently, sock_accept(). Consequently, creating new listeners or outgoing connections is currently not possible. The limitations stem from the fact that network namespaces are useful for isolating resources for different processes, whereas WASI's nano process model takes isolation a step further by defining the capabilities of guest Wasm modules loaded in as third-party libraries. This allows for the restriction of a module to make network calls to only a certain host, while another module can only call another host.</w:t>
+        <w:t>As previously mentioned, WASI is a relatively new technology and is still undergoing development. As a result, certain features such as file locking, file change monitoring, scalable event-based I/O, and crash recovery are not yet available. Networking is also a critical area of concern for WASI, with only a few primitives currently available including sock_recv(), sock_send(), sock_close(), poll_oneoff(), and more recently, sock_accept(). Consequently, creating new listeners or outgoing connections is currently not possible. The limitations stem from the fact that network namespaces are useful for isolating resources for different processes, whereas WASI's nano process model takes isolation a step further by defining the capabilities of guest Wasm modules loaded in as third-party libraries. This allows for the restriction of a module to make network calls to only a certain host, while another module can only call another host.</w:t>
       </w:r>
     </w:p>
     <w:p>
@@ -8239,27 +8108,7 @@
           <w:szCs w:val="24"/>
           <w:lang w:val="en-US"/>
         </w:rPr>
-        <w:t xml:space="preserve">The Wasmtime runtime for WASI is designed to be lightweight, efficient, and portable, and to provide a secure and sandboxed environment for executing WebAssembly modules outside of the browser. It is being actively developed and maintained as an </w:t>
-      </w:r>
-      <w:proofErr w:type="gramStart"/>
-      <w:r>
-        <w:rPr>
-          <w:rFonts w:ascii="Times New Roman" w:hAnsi="Times New Roman" w:cs="Times New Roman"/>
-          <w:sz w:val="24"/>
-          <w:szCs w:val="24"/>
-          <w:lang w:val="en-US"/>
-        </w:rPr>
-        <w:t>open source</w:t>
-      </w:r>
-      <w:proofErr w:type="gramEnd"/>
-      <w:r>
-        <w:rPr>
-          <w:rFonts w:ascii="Times New Roman" w:hAnsi="Times New Roman" w:cs="Times New Roman"/>
-          <w:sz w:val="24"/>
-          <w:szCs w:val="24"/>
-          <w:lang w:val="en-US"/>
-        </w:rPr>
-        <w:t xml:space="preserve"> </w:t>
+        <w:t xml:space="preserve">The Wasmtime runtime for WASI is designed to be lightweight, efficient, and portable, and to provide a secure and sandboxed environment for executing WebAssembly modules outside of the browser. It is being actively developed and maintained as an open source </w:t>
       </w:r>
       <w:r>
         <w:rPr>
@@ -8350,27 +8199,7 @@
           <w:szCs w:val="24"/>
           <w:lang w:val="en-US"/>
         </w:rPr>
-        <w:t>WASI threading model provides a set of system calls that can be used by WebAssembly modules to create and manage threads and synchronization primitives, such as wasi_snapshot_preview</w:t>
-      </w:r>
-      <w:proofErr w:type="gramStart"/>
-      <w:r>
-        <w:rPr>
-          <w:rFonts w:ascii="Times New Roman" w:hAnsi="Times New Roman" w:cs="Times New Roman"/>
-          <w:sz w:val="24"/>
-          <w:szCs w:val="24"/>
-          <w:lang w:val="en-US"/>
-        </w:rPr>
-        <w:t>1::</w:t>
-      </w:r>
-      <w:proofErr w:type="gramEnd"/>
-      <w:r>
-        <w:rPr>
-          <w:rFonts w:ascii="Times New Roman" w:hAnsi="Times New Roman" w:cs="Times New Roman"/>
-          <w:sz w:val="24"/>
-          <w:szCs w:val="24"/>
-          <w:lang w:val="en-US"/>
-        </w:rPr>
-        <w:t>sched_yield,</w:t>
+        <w:t>WASI threading model provides a set of system calls that can be used by WebAssembly modules to create and manage threads and synchronization primitives, such as wasi_snapshot_preview1::sched_yield,</w:t>
       </w:r>
       <w:r>
         <w:rPr>
@@ -8481,68 +8310,28 @@
           <w:szCs w:val="24"/>
           <w:lang w:val="en-US"/>
         </w:rPr>
-        <w:t>For example, when a WebAssembly module calls the wasi_snapshot_preview</w:t>
-      </w:r>
-      <w:proofErr w:type="gramStart"/>
-      <w:r>
-        <w:rPr>
-          <w:rFonts w:ascii="Times New Roman" w:hAnsi="Times New Roman" w:cs="Times New Roman"/>
-          <w:sz w:val="24"/>
-          <w:szCs w:val="24"/>
-          <w:lang w:val="en-US"/>
-        </w:rPr>
-        <w:t>1::</w:t>
-      </w:r>
-      <w:proofErr w:type="gramEnd"/>
-      <w:r>
-        <w:rPr>
-          <w:rFonts w:ascii="Times New Roman" w:hAnsi="Times New Roman" w:cs="Times New Roman"/>
-          <w:sz w:val="24"/>
-          <w:szCs w:val="24"/>
-          <w:lang w:val="en-US"/>
-        </w:rPr>
-        <w:t>sched_yield system call to yield the current thread and allow another thread to run, Wasmtime calls the native pthread_yield or Sleep function to perform the operation, depending on the host operating system.</w:t>
-      </w:r>
-    </w:p>
-    <w:p>
-      <w:pPr>
-        <w:spacing w:line="360" w:lineRule="auto"/>
-        <w:jc w:val="both"/>
-        <w:rPr>
-          <w:rFonts w:ascii="Times New Roman" w:hAnsi="Times New Roman" w:cs="Times New Roman"/>
-          <w:sz w:val="24"/>
-          <w:szCs w:val="24"/>
-          <w:lang w:val="en-US"/>
-        </w:rPr>
-      </w:pPr>
-      <w:r>
-        <w:rPr>
-          <w:rFonts w:ascii="Times New Roman" w:hAnsi="Times New Roman" w:cs="Times New Roman"/>
-          <w:sz w:val="24"/>
-          <w:szCs w:val="24"/>
-          <w:lang w:val="en-US"/>
-        </w:rPr>
-        <w:t xml:space="preserve">Wasmtime also provides a set of APIs that allow WebAssembly modules to interact with the threading model from the host environment. These APIs include functions for creating and joining threads, </w:t>
-      </w:r>
-      <w:proofErr w:type="gramStart"/>
-      <w:r>
-        <w:rPr>
-          <w:rFonts w:ascii="Times New Roman" w:hAnsi="Times New Roman" w:cs="Times New Roman"/>
-          <w:sz w:val="24"/>
-          <w:szCs w:val="24"/>
-          <w:lang w:val="en-US"/>
-        </w:rPr>
-        <w:t>creating</w:t>
-      </w:r>
-      <w:proofErr w:type="gramEnd"/>
-      <w:r>
-        <w:rPr>
-          <w:rFonts w:ascii="Times New Roman" w:hAnsi="Times New Roman" w:cs="Times New Roman"/>
-          <w:sz w:val="24"/>
-          <w:szCs w:val="24"/>
-          <w:lang w:val="en-US"/>
-        </w:rPr>
-        <w:t xml:space="preserve"> and managing synchronization primitives, and setting thread-local data.</w:t>
+        <w:t>For example, when a WebAssembly module calls the wasi_snapshot_preview1::sched_yield system call to yield the current thread and allow another thread to run, Wasmtime calls the native pthread_yield or Sleep function to perform the operation, depending on the host operating system.</w:t>
+      </w:r>
+    </w:p>
+    <w:p>
+      <w:pPr>
+        <w:spacing w:line="360" w:lineRule="auto"/>
+        <w:jc w:val="both"/>
+        <w:rPr>
+          <w:rFonts w:ascii="Times New Roman" w:hAnsi="Times New Roman" w:cs="Times New Roman"/>
+          <w:sz w:val="24"/>
+          <w:szCs w:val="24"/>
+          <w:lang w:val="en-US"/>
+        </w:rPr>
+      </w:pPr>
+      <w:r>
+        <w:rPr>
+          <w:rFonts w:ascii="Times New Roman" w:hAnsi="Times New Roman" w:cs="Times New Roman"/>
+          <w:sz w:val="24"/>
+          <w:szCs w:val="24"/>
+          <w:lang w:val="en-US"/>
+        </w:rPr>
+        <w:t>Wasmtime also provides a set of APIs that allow WebAssembly modules to interact with the threading model from the host environment. These APIs include functions for creating and joining threads, creating and managing synchronization primitives, and setting thread-local data.</w:t>
       </w:r>
     </w:p>
     <w:p>
@@ -8846,7 +8635,7 @@
           <v:shape id="_x0000_i1025" type="#_x0000_t75" style="width:453.75pt;height:685.5pt" o:ole="">
             <v:imagedata r:id="rId11" o:title=""/>
           </v:shape>
-          <o:OLEObject Type="Embed" ProgID="Word.OpenDocumentText.12" ShapeID="_x0000_i1025" DrawAspect="Content" ObjectID="_1739783890" r:id="rId12"/>
+          <o:OLEObject Type="Embed" ProgID="Word.OpenDocumentText.12" ShapeID="_x0000_i1025" DrawAspect="Content" ObjectID="_1740210511" r:id="rId12"/>
         </w:object>
       </w:r>
     </w:p>
@@ -8912,7 +8701,7 @@
           <v:shape id="_x0000_i1026" type="#_x0000_t75" style="width:482.25pt;height:16.5pt" o:ole="">
             <v:imagedata r:id="rId13" o:title=""/>
           </v:shape>
-          <o:OLEObject Type="Embed" ProgID="Word.OpenDocumentText.12" ShapeID="_x0000_i1026" DrawAspect="Content" ObjectID="_1739783891" r:id="rId14"/>
+          <o:OLEObject Type="Embed" ProgID="Word.OpenDocumentText.12" ShapeID="_x0000_i1026" DrawAspect="Content" ObjectID="_1740210512" r:id="rId14"/>
         </w:object>
       </w:r>
     </w:p>
@@ -8979,7 +8768,7 @@
           <v:shape id="_x0000_i1027" type="#_x0000_t75" style="width:482.25pt;height:45pt" o:ole="">
             <v:imagedata r:id="rId15" o:title=""/>
           </v:shape>
-          <o:OLEObject Type="Embed" ProgID="Word.OpenDocumentText.12" ShapeID="_x0000_i1027" DrawAspect="Content" ObjectID="_1739783892" r:id="rId16"/>
+          <o:OLEObject Type="Embed" ProgID="Word.OpenDocumentText.12" ShapeID="_x0000_i1027" DrawAspect="Content" ObjectID="_1740210513" r:id="rId16"/>
         </w:object>
       </w:r>
     </w:p>
@@ -9049,7 +8838,7 @@
           <v:shape id="_x0000_i1028" type="#_x0000_t75" style="width:482.25pt;height:45pt" o:ole="">
             <v:imagedata r:id="rId17" o:title=""/>
           </v:shape>
-          <o:OLEObject Type="Embed" ProgID="Word.OpenDocumentText.12" ShapeID="_x0000_i1028" DrawAspect="Content" ObjectID="_1739783893" r:id="rId18"/>
+          <o:OLEObject Type="Embed" ProgID="Word.OpenDocumentText.12" ShapeID="_x0000_i1028" DrawAspect="Content" ObjectID="_1740210514" r:id="rId18"/>
         </w:object>
       </w:r>
     </w:p>
@@ -9317,7 +9106,7 @@
           <v:shape id="_x0000_i1029" type="#_x0000_t75" style="width:482.25pt;height:345pt" o:ole="">
             <v:imagedata r:id="rId19" o:title=""/>
           </v:shape>
-          <o:OLEObject Type="Embed" ProgID="Word.OpenDocumentText.12" ShapeID="_x0000_i1029" DrawAspect="Content" ObjectID="_1739783894" r:id="rId20"/>
+          <o:OLEObject Type="Embed" ProgID="Word.OpenDocumentText.12" ShapeID="_x0000_i1029" DrawAspect="Content" ObjectID="_1740210515" r:id="rId20"/>
         </w:object>
       </w:r>
     </w:p>
@@ -9366,7 +9155,7 @@
           <v:shape id="_x0000_i1030" type="#_x0000_t75" style="width:482.25pt;height:90pt" o:ole="">
             <v:imagedata r:id="rId21" o:title=""/>
           </v:shape>
-          <o:OLEObject Type="Embed" ProgID="Word.OpenDocumentText.12" ShapeID="_x0000_i1030" DrawAspect="Content" ObjectID="_1739783895" r:id="rId22"/>
+          <o:OLEObject Type="Embed" ProgID="Word.OpenDocumentText.12" ShapeID="_x0000_i1030" DrawAspect="Content" ObjectID="_1740210516" r:id="rId22"/>
         </w:object>
       </w:r>
     </w:p>
@@ -9916,7 +9705,7 @@
           <v:shape id="_x0000_i1031" type="#_x0000_t75" style="width:482.25pt;height:690pt" o:ole="">
             <v:imagedata r:id="rId23" o:title=""/>
           </v:shape>
-          <o:OLEObject Type="Embed" ProgID="Word.OpenDocumentText.12" ShapeID="_x0000_i1031" DrawAspect="Content" ObjectID="_1739783896" r:id="rId24"/>
+          <o:OLEObject Type="Embed" ProgID="Word.OpenDocumentText.12" ShapeID="_x0000_i1031" DrawAspect="Content" ObjectID="_1740210517" r:id="rId24"/>
         </w:object>
       </w:r>
     </w:p>
@@ -9944,7 +9733,7 @@
           <v:shape id="_x0000_i1032" type="#_x0000_t75" style="width:451.5pt;height:135pt" o:ole="">
             <v:imagedata r:id="rId25" o:title=""/>
           </v:shape>
-          <o:OLEObject Type="Embed" ProgID="Word.OpenDocumentText.12" ShapeID="_x0000_i1032" DrawAspect="Content" ObjectID="_1739783897" r:id="rId26"/>
+          <o:OLEObject Type="Embed" ProgID="Word.OpenDocumentText.12" ShapeID="_x0000_i1032" DrawAspect="Content" ObjectID="_1740210518" r:id="rId26"/>
         </w:object>
       </w:r>
     </w:p>
@@ -12306,27 +12095,7 @@
           <w:szCs w:val="24"/>
           <w:lang w:val="en-US"/>
         </w:rPr>
-        <w:t xml:space="preserve"> they declare the functions contained in the file but don't </w:t>
-      </w:r>
-      <w:proofErr w:type="gramStart"/>
-      <w:r>
-        <w:rPr>
-          <w:rFonts w:ascii="Times New Roman" w:hAnsi="Times New Roman" w:cs="Times New Roman"/>
-          <w:sz w:val="24"/>
-          <w:szCs w:val="24"/>
-          <w:lang w:val="en-US"/>
-        </w:rPr>
-        <w:t>actually result</w:t>
-      </w:r>
-      <w:proofErr w:type="gramEnd"/>
-      <w:r>
-        <w:rPr>
-          <w:rFonts w:ascii="Times New Roman" w:hAnsi="Times New Roman" w:cs="Times New Roman"/>
-          <w:sz w:val="24"/>
-          <w:szCs w:val="24"/>
-          <w:lang w:val="en-US"/>
-        </w:rPr>
-        <w:t xml:space="preserve"> in any code getting compiled.</w:t>
+        <w:t xml:space="preserve"> they declare the functions contained in the file but don't actually result in any code getting compiled.</w:t>
       </w:r>
     </w:p>
     <w:p>
@@ -12750,7 +12519,7 @@
           <v:shape id="_x0000_i1033" type="#_x0000_t75" style="width:482.25pt;height:90pt" o:ole="">
             <v:imagedata r:id="rId29" o:title=""/>
           </v:shape>
-          <o:OLEObject Type="Embed" ProgID="Word.OpenDocumentText.12" ShapeID="_x0000_i1033" DrawAspect="Content" ObjectID="_1739783898" r:id="rId30"/>
+          <o:OLEObject Type="Embed" ProgID="Word.OpenDocumentText.12" ShapeID="_x0000_i1033" DrawAspect="Content" ObjectID="_1740210519" r:id="rId30"/>
         </w:object>
       </w:r>
     </w:p>
@@ -13083,7 +12852,7 @@
           <v:shape id="_x0000_i1034" type="#_x0000_t75" style="width:455.25pt;height:30pt" o:ole="">
             <v:imagedata r:id="rId32" o:title=""/>
           </v:shape>
-          <o:OLEObject Type="Embed" ProgID="Word.OpenDocumentText.12" ShapeID="_x0000_i1034" DrawAspect="Content" ObjectID="_1739783899" r:id="rId33"/>
+          <o:OLEObject Type="Embed" ProgID="Word.OpenDocumentText.12" ShapeID="_x0000_i1034" DrawAspect="Content" ObjectID="_1740210520" r:id="rId33"/>
         </w:object>
       </w:r>
     </w:p>
@@ -13132,7 +12901,7 @@
           <v:shape id="_x0000_i1035" type="#_x0000_t75" style="width:453pt;height:30pt" o:ole="">
             <v:imagedata r:id="rId34" o:title=""/>
           </v:shape>
-          <o:OLEObject Type="Embed" ProgID="Word.OpenDocumentText.12" ShapeID="_x0000_i1035" DrawAspect="Content" ObjectID="_1739783900" r:id="rId35"/>
+          <o:OLEObject Type="Embed" ProgID="Word.OpenDocumentText.12" ShapeID="_x0000_i1035" DrawAspect="Content" ObjectID="_1740210521" r:id="rId35"/>
         </w:object>
       </w:r>
     </w:p>
@@ -13181,7 +12950,7 @@
           <v:shape id="_x0000_i1036" type="#_x0000_t75" style="width:451.5pt;height:281.25pt" o:ole="">
             <v:imagedata r:id="rId36" o:title=""/>
           </v:shape>
-          <o:OLEObject Type="Embed" ProgID="Word.OpenDocumentText.12" ShapeID="_x0000_i1036" DrawAspect="Content" ObjectID="_1739783901" r:id="rId37"/>
+          <o:OLEObject Type="Embed" ProgID="Word.OpenDocumentText.12" ShapeID="_x0000_i1036" DrawAspect="Content" ObjectID="_1740210522" r:id="rId37"/>
         </w:object>
       </w:r>
     </w:p>
@@ -13377,7 +13146,7 @@
           <v:shape id="_x0000_i1037" type="#_x0000_t75" style="width:464.25pt;height:60pt" o:ole="">
             <v:imagedata r:id="rId38" o:title=""/>
           </v:shape>
-          <o:OLEObject Type="Embed" ProgID="Word.OpenDocumentText.12" ShapeID="_x0000_i1037" DrawAspect="Content" ObjectID="_1739783902" r:id="rId39"/>
+          <o:OLEObject Type="Embed" ProgID="Word.OpenDocumentText.12" ShapeID="_x0000_i1037" DrawAspect="Content" ObjectID="_1740210523" r:id="rId39"/>
         </w:object>
       </w:r>
     </w:p>
@@ -13427,27 +13196,7 @@
           <w:szCs w:val="24"/>
           <w:lang w:val="en-GB"/>
         </w:rPr>
-        <w:t xml:space="preserve">to localhost:5000, we should see something </w:t>
-      </w:r>
-      <w:proofErr w:type="gramStart"/>
-      <w:r>
-        <w:rPr>
-          <w:rFonts w:ascii="Times New Roman" w:hAnsi="Times New Roman" w:cs="Times New Roman"/>
-          <w:sz w:val="24"/>
-          <w:szCs w:val="24"/>
-          <w:lang w:val="en-GB"/>
-        </w:rPr>
-        <w:t>similar to</w:t>
-      </w:r>
-      <w:proofErr w:type="gramEnd"/>
-      <w:r>
-        <w:rPr>
-          <w:rFonts w:ascii="Times New Roman" w:hAnsi="Times New Roman" w:cs="Times New Roman"/>
-          <w:sz w:val="24"/>
-          <w:szCs w:val="24"/>
-          <w:lang w:val="en-GB"/>
-        </w:rPr>
-        <w:t xml:space="preserve"> Figure </w:t>
+        <w:t xml:space="preserve">to localhost:5000, we should see something similar to Figure </w:t>
       </w:r>
       <w:r>
         <w:rPr>
@@ -13681,7 +13430,7 @@
           <v:shape id="_x0000_i1038" type="#_x0000_t75" style="width:451.5pt;height:478.5pt" o:ole="">
             <v:imagedata r:id="rId40" o:title=""/>
           </v:shape>
-          <o:OLEObject Type="Embed" ProgID="Word.OpenDocumentText.12" ShapeID="_x0000_i1038" DrawAspect="Content" ObjectID="_1739783903" r:id="rId41"/>
+          <o:OLEObject Type="Embed" ProgID="Word.OpenDocumentText.12" ShapeID="_x0000_i1038" DrawAspect="Content" ObjectID="_1740210524" r:id="rId41"/>
         </w:object>
       </w:r>
     </w:p>
@@ -13709,7 +13458,7 @@
           <v:shape id="_x0000_i1039" type="#_x0000_t75" style="width:451.5pt;height:705pt" o:ole="">
             <v:imagedata r:id="rId42" o:title=""/>
           </v:shape>
-          <o:OLEObject Type="Embed" ProgID="Word.OpenDocumentText.12" ShapeID="_x0000_i1039" DrawAspect="Content" ObjectID="_1739783904" r:id="rId43"/>
+          <o:OLEObject Type="Embed" ProgID="Word.OpenDocumentText.12" ShapeID="_x0000_i1039" DrawAspect="Content" ObjectID="_1740210525" r:id="rId43"/>
         </w:object>
       </w:r>
     </w:p>
@@ -13759,7 +13508,7 @@
           <v:shape id="_x0000_i1040" type="#_x0000_t75" style="width:456pt;height:75pt" o:ole="">
             <v:imagedata r:id="rId44" o:title=""/>
           </v:shape>
-          <o:OLEObject Type="Embed" ProgID="Word.OpenDocumentText.12" ShapeID="_x0000_i1040" DrawAspect="Content" ObjectID="_1739783905" r:id="rId45"/>
+          <o:OLEObject Type="Embed" ProgID="Word.OpenDocumentText.12" ShapeID="_x0000_i1040" DrawAspect="Content" ObjectID="_1740210526" r:id="rId45"/>
         </w:object>
       </w:r>
     </w:p>
@@ -13913,7 +13662,7 @@
           <v:shape id="_x0000_i1041" type="#_x0000_t75" style="width:460.5pt;height:90pt" o:ole="">
             <v:imagedata r:id="rId46" o:title=""/>
           </v:shape>
-          <o:OLEObject Type="Embed" ProgID="Word.OpenDocumentText.12" ShapeID="_x0000_i1041" DrawAspect="Content" ObjectID="_1739783906" r:id="rId47"/>
+          <o:OLEObject Type="Embed" ProgID="Word.OpenDocumentText.12" ShapeID="_x0000_i1041" DrawAspect="Content" ObjectID="_1740210527" r:id="rId47"/>
         </w:object>
       </w:r>
     </w:p>
@@ -13989,7 +13738,7 @@
           <v:shape id="_x0000_i1042" type="#_x0000_t75" style="width:410.25pt;height:227.25pt" o:ole="">
             <v:imagedata r:id="rId48" o:title=""/>
           </v:shape>
-          <o:OLEObject Type="Embed" ProgID="Word.OpenDocumentText.12" ShapeID="_x0000_i1042" DrawAspect="Content" ObjectID="_1739783907" r:id="rId49"/>
+          <o:OLEObject Type="Embed" ProgID="Word.OpenDocumentText.12" ShapeID="_x0000_i1042" DrawAspect="Content" ObjectID="_1740210528" r:id="rId49"/>
         </w:object>
       </w:r>
     </w:p>
@@ -14014,7 +13763,6 @@
         <w:lastRenderedPageBreak/>
         <w:t xml:space="preserve">The implementation of these functions is not that significant </w:t>
       </w:r>
-      <w:proofErr w:type="gramStart"/>
       <w:r>
         <w:rPr>
           <w:rFonts w:ascii="Times New Roman" w:hAnsi="Times New Roman" w:cs="Times New Roman"/>
@@ -14024,7 +13772,6 @@
         </w:rPr>
         <w:t>as long as</w:t>
       </w:r>
-      <w:proofErr w:type="gramEnd"/>
       <w:r>
         <w:rPr>
           <w:rFonts w:ascii="Times New Roman" w:hAnsi="Times New Roman" w:cs="Times New Roman"/>
@@ -14080,7 +13827,7 @@
           <v:shape id="_x0000_i1043" type="#_x0000_t75" style="width:451.5pt;height:330pt" o:ole="">
             <v:imagedata r:id="rId50" o:title=""/>
           </v:shape>
-          <o:OLEObject Type="Embed" ProgID="Word.OpenDocumentText.12" ShapeID="_x0000_i1043" DrawAspect="Content" ObjectID="_1739783908" r:id="rId51"/>
+          <o:OLEObject Type="Embed" ProgID="Word.OpenDocumentText.12" ShapeID="_x0000_i1043" DrawAspect="Content" ObjectID="_1740210529" r:id="rId51"/>
         </w:object>
       </w:r>
     </w:p>
@@ -14186,7 +13933,7 @@
           <v:shape id="_x0000_i1044" type="#_x0000_t75" style="width:453.75pt;height:390pt" o:ole="">
             <v:imagedata r:id="rId52" o:title=""/>
           </v:shape>
-          <o:OLEObject Type="Embed" ProgID="Word.OpenDocumentText.12" ShapeID="_x0000_i1044" DrawAspect="Content" ObjectID="_1739783909" r:id="rId53"/>
+          <o:OLEObject Type="Embed" ProgID="Word.OpenDocumentText.12" ShapeID="_x0000_i1044" DrawAspect="Content" ObjectID="_1740210530" r:id="rId53"/>
         </w:object>
       </w:r>
     </w:p>
@@ -14235,7 +13982,7 @@
           <v:shape id="_x0000_i1045" type="#_x0000_t75" style="width:453.75pt;height:45pt" o:ole="">
             <v:imagedata r:id="rId54" o:title=""/>
           </v:shape>
-          <o:OLEObject Type="Embed" ProgID="Word.OpenDocumentText.12" ShapeID="_x0000_i1045" DrawAspect="Content" ObjectID="_1739783910" r:id="rId55"/>
+          <o:OLEObject Type="Embed" ProgID="Word.OpenDocumentText.12" ShapeID="_x0000_i1045" DrawAspect="Content" ObjectID="_1740210531" r:id="rId55"/>
         </w:object>
       </w:r>
     </w:p>
@@ -14296,27 +14043,7 @@
           <w:szCs w:val="24"/>
           <w:lang w:val="en-GB"/>
         </w:rPr>
-        <w:t xml:space="preserve"> connect the endpoint “/</w:t>
-      </w:r>
-      <w:proofErr w:type="gramStart"/>
-      <w:r>
-        <w:rPr>
-          <w:rFonts w:ascii="Times New Roman" w:hAnsi="Times New Roman" w:cs="Times New Roman"/>
-          <w:sz w:val="24"/>
-          <w:szCs w:val="24"/>
-          <w:lang w:val="en-GB"/>
-        </w:rPr>
-        <w:t>gray-scale</w:t>
-      </w:r>
-      <w:proofErr w:type="gramEnd"/>
-      <w:r>
-        <w:rPr>
-          <w:rFonts w:ascii="Times New Roman" w:hAnsi="Times New Roman" w:cs="Times New Roman"/>
-          <w:sz w:val="24"/>
-          <w:szCs w:val="24"/>
-          <w:lang w:val="en-GB"/>
-        </w:rPr>
-        <w:t>” to the callback function</w:t>
+        <w:t xml:space="preserve"> connect the endpoint “/gray-scale” to the callback function</w:t>
       </w:r>
       <w:r>
         <w:rPr>
@@ -14359,7 +14086,7 @@
           <v:shape id="_x0000_i1046" type="#_x0000_t75" style="width:451.5pt;height:15pt" o:ole="">
             <v:imagedata r:id="rId56" o:title=""/>
           </v:shape>
-          <o:OLEObject Type="Embed" ProgID="Word.OpenDocumentText.12" ShapeID="_x0000_i1046" DrawAspect="Content" ObjectID="_1739783911" r:id="rId57"/>
+          <o:OLEObject Type="Embed" ProgID="Word.OpenDocumentText.12" ShapeID="_x0000_i1046" DrawAspect="Content" ObjectID="_1740210532" r:id="rId57"/>
         </w:object>
       </w:r>
     </w:p>
@@ -14454,7 +14181,7 @@
           <v:shape id="_x0000_i1047" type="#_x0000_t75" style="width:447.75pt;height:598.5pt" o:ole="">
             <v:imagedata r:id="rId58" o:title=""/>
           </v:shape>
-          <o:OLEObject Type="Embed" ProgID="Word.OpenDocumentText.12" ShapeID="_x0000_i1047" DrawAspect="Content" ObjectID="_1739783912" r:id="rId59"/>
+          <o:OLEObject Type="Embed" ProgID="Word.OpenDocumentText.12" ShapeID="_x0000_i1047" DrawAspect="Content" ObjectID="_1740210533" r:id="rId59"/>
         </w:object>
       </w:r>
     </w:p>
@@ -14503,7 +14230,7 @@
           <v:shape id="_x0000_i1048" type="#_x0000_t75" style="width:453.75pt;height:60pt" o:ole="">
             <v:imagedata r:id="rId60" o:title=""/>
           </v:shape>
-          <o:OLEObject Type="Embed" ProgID="Word.OpenDocumentText.12" ShapeID="_x0000_i1048" DrawAspect="Content" ObjectID="_1739783913" r:id="rId61"/>
+          <o:OLEObject Type="Embed" ProgID="Word.OpenDocumentText.12" ShapeID="_x0000_i1048" DrawAspect="Content" ObjectID="_1740210534" r:id="rId61"/>
         </w:object>
       </w:r>
     </w:p>
@@ -15605,7 +15332,25 @@
           <w:szCs w:val="24"/>
           <w:lang w:val="en-GB"/>
         </w:rPr>
-        <w:t xml:space="preserve"> with parallelization of the tasks, but some of the main features of this approach are simplicity and reduces use of resources.</w:t>
+        <w:t xml:space="preserve"> with parallelization of the tasks, but some of the main features of this approach are simplicity and reduce</w:t>
+      </w:r>
+      <w:r>
+        <w:rPr>
+          <w:rFonts w:ascii="Times New Roman" w:hAnsi="Times New Roman" w:cs="Times New Roman"/>
+          <w:sz w:val="24"/>
+          <w:szCs w:val="24"/>
+          <w:lang w:val="en-GB"/>
+        </w:rPr>
+        <w:t>d</w:t>
+      </w:r>
+      <w:r>
+        <w:rPr>
+          <w:rFonts w:ascii="Times New Roman" w:hAnsi="Times New Roman" w:cs="Times New Roman"/>
+          <w:sz w:val="24"/>
+          <w:szCs w:val="24"/>
+          <w:lang w:val="en-GB"/>
+        </w:rPr>
+        <w:t xml:space="preserve"> use of resources.</w:t>
       </w:r>
     </w:p>
     <w:p>
@@ -15722,27 +15467,7 @@
           <w:szCs w:val="24"/>
           <w:lang w:val="en-GB"/>
         </w:rPr>
-        <w:t xml:space="preserve"> help but feel excited about the possibilities this technology </w:t>
-      </w:r>
-      <w:proofErr w:type="gramStart"/>
-      <w:r>
-        <w:rPr>
-          <w:rFonts w:ascii="Times New Roman" w:hAnsi="Times New Roman" w:cs="Times New Roman"/>
-          <w:sz w:val="24"/>
-          <w:szCs w:val="24"/>
-          <w:lang w:val="en-GB"/>
-        </w:rPr>
-        <w:t>opens up</w:t>
-      </w:r>
-      <w:proofErr w:type="gramEnd"/>
-      <w:r>
-        <w:rPr>
-          <w:rFonts w:ascii="Times New Roman" w:hAnsi="Times New Roman" w:cs="Times New Roman"/>
-          <w:sz w:val="24"/>
-          <w:szCs w:val="24"/>
-          <w:lang w:val="en-GB"/>
-        </w:rPr>
-        <w:t xml:space="preserve">. </w:t>
+        <w:t xml:space="preserve"> help but feel excited about the possibilities this technology opens up. </w:t>
       </w:r>
     </w:p>
     <w:p>

</xml_diff>